<commit_message>
Updated basicScale-MSI.ps1 script with Az module cmdlets and fixed issues which are raised by customers in github.
</commit_message>
<xml_diff>
--- a/wvd-templates/wvd-scaling-script/Azure WVD Scaling-MSI.docx
+++ b/wvd-templates/wvd-scaling-script/Azure WVD Scaling-MSI.docx
@@ -888,15 +888,7 @@
         </w:numPr>
       </w:pPr>
       <w:r>
-        <w:t xml:space="preserve">Sign </w:t>
-      </w:r>
-      <w:proofErr w:type="gramStart"/>
-      <w:r>
-        <w:t>in to</w:t>
-      </w:r>
-      <w:proofErr w:type="gramEnd"/>
-      <w:r>
-        <w:t xml:space="preserve"> the Azure portal using an account associated with the Azure subscription that contains the </w:t>
+        <w:t xml:space="preserve">Sign in to the Azure portal using an account associated with the Azure subscription that contains the </w:t>
       </w:r>
       <w:r>
         <w:rPr>
@@ -1242,14 +1234,12 @@
       <w:r>
         <w:t xml:space="preserve"> on the </w:t>
       </w:r>
-      <w:proofErr w:type="gramStart"/>
       <w:r>
         <w:t>top-</w:t>
       </w:r>
       <w:r>
         <w:t>left</w:t>
       </w:r>
-      <w:proofErr w:type="gramEnd"/>
       <w:r>
         <w:t xml:space="preserve"> </w:t>
       </w:r>
@@ -3001,8 +2991,17 @@
             <w:b/>
             <w:bCs/>
           </w:rPr>
-          <w:t>Microsoft Azure Resource Manager</w:t>
+          <w:t xml:space="preserve">Microsoft Azure </w:t>
         </w:r>
+      </w:ins>
+      <w:r>
+        <w:rPr>
+          <w:b/>
+          <w:bCs/>
+        </w:rPr>
+        <w:t>AZ</w:t>
+      </w:r>
+      <w:ins w:id="34" w:author="Stefan Georgiev" w:date="2019-02-05T15:11:00Z">
         <w:r>
           <w:t xml:space="preserve"> PowerShell Module installed on the VM </w:t>
         </w:r>
@@ -3010,18 +3009,18 @@
       <w:r>
         <w:t xml:space="preserve">that is going to run </w:t>
       </w:r>
-      <w:ins w:id="34" w:author="Stefan Georgiev" w:date="2019-02-05T15:11:00Z">
+      <w:ins w:id="35" w:author="Stefan Georgiev" w:date="2019-02-05T15:11:00Z">
         <w:r>
           <w:t>the scheduled task</w:t>
         </w:r>
       </w:ins>
-      <w:del w:id="35" w:author="Stefan Georgiev" w:date="2019-02-05T15:11:00Z">
+      <w:del w:id="36" w:author="Stefan Georgiev" w:date="2019-02-05T15:11:00Z">
         <w:r>
           <w:delText>Microsoft Azure Resource Manager PowerShell Module installed on the RD Connection Broker server</w:delText>
         </w:r>
       </w:del>
-      <w:ins w:id="36" w:author="Clark Nicholson" w:date="2019-01-24T14:28:00Z">
-        <w:del w:id="37" w:author="Stefan Georgiev" w:date="2019-02-05T15:11:00Z">
+      <w:ins w:id="37" w:author="Clark Nicholson" w:date="2019-01-24T14:28:00Z">
+        <w:del w:id="38" w:author="Stefan Georgiev" w:date="2019-02-05T15:11:00Z">
           <w:r>
             <w:delText>additional VM specified in prerequisite 3</w:delText>
           </w:r>
@@ -3160,22 +3159,14 @@
         <w:rPr>
           <w:rFonts w:ascii="Consolas" w:hAnsi="Consolas"/>
         </w:rPr>
-        <w:t xml:space="preserve">Install-Module </w:t>
-      </w:r>
-      <w:proofErr w:type="spellStart"/>
+        <w:t>Install-Module A</w:t>
+      </w:r>
       <w:r>
         <w:rPr>
           <w:rFonts w:ascii="Consolas" w:hAnsi="Consolas"/>
         </w:rPr>
-        <w:t>Az</w:t>
-      </w:r>
-      <w:r>
-        <w:rPr>
-          <w:rFonts w:ascii="Consolas" w:hAnsi="Consolas"/>
-        </w:rPr>
-        <w:t>ureRM</w:t>
-      </w:r>
-      <w:proofErr w:type="spellEnd"/>
+        <w:t>z</w:t>
+      </w:r>
     </w:p>
     <w:p>
       <w:pPr>
@@ -3265,7 +3256,7 @@
           <w:numId w:val="8"/>
         </w:numPr>
       </w:pPr>
-      <w:bookmarkStart w:id="38" w:name="_Hlk10476133"/>
+      <w:bookmarkStart w:id="39" w:name="_Hlk10476133"/>
       <w:r>
         <w:t>Windows Virtual Desktop PowerShell module</w:t>
       </w:r>
@@ -3275,7 +3266,7 @@
       <w:r>
         <w:t xml:space="preserve">. </w:t>
       </w:r>
-      <w:bookmarkEnd w:id="38"/>
+      <w:bookmarkEnd w:id="39"/>
     </w:p>
     <w:p>
       <w:pPr>
@@ -3449,21 +3440,13 @@
       <w:r>
         <w:t>scheduled tasks that run</w:t>
       </w:r>
-      <w:del w:id="39" w:author="Clark Nicholson" w:date="2019-01-24T14:29:00Z">
+      <w:del w:id="40" w:author="Clark Nicholson" w:date="2019-01-24T14:29:00Z">
         <w:r>
           <w:delText>s</w:delText>
         </w:r>
       </w:del>
       <w:r>
-        <w:t xml:space="preserve"> scaling scripts </w:t>
-      </w:r>
-      <w:proofErr w:type="gramStart"/>
-      <w:r>
-        <w:t>must to</w:t>
-      </w:r>
-      <w:proofErr w:type="gramEnd"/>
-      <w:r>
-        <w:t xml:space="preserve"> be </w:t>
+        <w:t xml:space="preserve"> scaling scripts must to be </w:t>
       </w:r>
       <w:r>
         <w:t xml:space="preserve">configured on </w:t>
@@ -3492,18 +3475,18 @@
           <w:numId w:val="11"/>
         </w:numPr>
         <w:rPr>
-          <w:ins w:id="40" w:author="Stefan Georgiev" w:date="2019-02-05T15:11:00Z"/>
+          <w:ins w:id="41" w:author="Stefan Georgiev" w:date="2019-02-05T15:11:00Z"/>
         </w:rPr>
       </w:pPr>
       <w:r>
         <w:t xml:space="preserve">Accounts with MFA are not supported. It is recommended to use service principals to </w:t>
       </w:r>
-      <w:del w:id="41" w:author="Clark Nicholson" w:date="2019-01-24T14:30:00Z">
+      <w:del w:id="42" w:author="Clark Nicholson" w:date="2019-01-24T14:30:00Z">
         <w:r>
           <w:delText xml:space="preserve">query </w:delText>
         </w:r>
       </w:del>
-      <w:ins w:id="42" w:author="Clark Nicholson" w:date="2019-01-24T14:30:00Z">
+      <w:ins w:id="43" w:author="Clark Nicholson" w:date="2019-01-24T14:30:00Z">
         <w:r>
           <w:t xml:space="preserve">access </w:t>
         </w:r>
@@ -3629,7 +3612,7 @@
         </w:rPr>
         <w:t>C:\</w:t>
       </w:r>
-      <w:ins w:id="43" w:author="Stefan Georgiev" w:date="2019-02-05T15:14:00Z">
+      <w:ins w:id="44" w:author="Stefan Georgiev" w:date="2019-02-05T15:14:00Z">
         <w:r>
           <w:rPr>
             <w:rFonts w:ascii="Calibri" w:hAnsi="Calibri" w:cs="Calibri"/>
@@ -3640,7 +3623,7 @@
           <w:t>scaling-HostPool1</w:t>
         </w:r>
       </w:ins>
-      <w:del w:id="44" w:author="Stefan Georgiev" w:date="2019-02-05T15:14:00Z">
+      <w:del w:id="45" w:author="Stefan Georgiev" w:date="2019-02-05T15:14:00Z">
         <w:r>
           <w:rPr>
             <w:rFonts w:ascii="Calibri" w:hAnsi="Calibri" w:cs="Calibri"/>
@@ -3787,20 +3770,10 @@
           <w:color w:val="0D0D0D" w:themeColor="text1" w:themeTint="F2"/>
         </w:rPr>
       </w:pPr>
-      <w:commentRangeStart w:id="45"/>
+      <w:commentRangeStart w:id="46"/>
       <w:r>
         <w:t xml:space="preserve">Update the MSI Scaling Script settings in </w:t>
       </w:r>
-      <w:r>
-        <w:rPr>
-          <w:b/>
-          <w:rPrChange w:id="46" w:author="Viswa" w:date="2019-05-28T15:05:00Z">
-            <w:rPr/>
-          </w:rPrChange>
-        </w:rPr>
-        <w:t>Config-</w:t>
-      </w:r>
-      <w:proofErr w:type="spellStart"/>
       <w:r>
         <w:rPr>
           <w:b/>
@@ -3808,6 +3781,16 @@
             <w:rPr/>
           </w:rPrChange>
         </w:rPr>
+        <w:t>Config-</w:t>
+      </w:r>
+      <w:proofErr w:type="spellStart"/>
+      <w:r>
+        <w:rPr>
+          <w:b/>
+          <w:rPrChange w:id="48" w:author="Viswa" w:date="2019-05-28T15:05:00Z">
+            <w:rPr/>
+          </w:rPrChange>
+        </w:rPr>
         <w:t>MSI.json</w:t>
       </w:r>
       <w:proofErr w:type="spellEnd"/>
@@ -3817,12 +3800,12 @@
         </w:rPr>
         <w:t>.</w:t>
       </w:r>
-      <w:commentRangeEnd w:id="45"/>
+      <w:commentRangeEnd w:id="46"/>
       <w:r>
         <w:rPr>
           <w:rStyle w:val="CommentReference"/>
         </w:rPr>
-        <w:commentReference w:id="45"/>
+        <w:commentReference w:id="46"/>
       </w:r>
     </w:p>
     <w:p>
@@ -8526,6 +8509,8 @@
             <w:r>
               <w:t>July 2019</w:t>
             </w:r>
+            <w:bookmarkStart w:id="165" w:name="_GoBack"/>
+            <w:bookmarkEnd w:id="165"/>
           </w:p>
         </w:tc>
         <w:tc>
@@ -8582,7 +8567,7 @@
       </w:r>
     </w:p>
   </w:comment>
-  <w:comment w:id="45" w:author="Stefan Georgiev [2]" w:date="2019-06-07T00:17:00Z" w:initials="SG">
+  <w:comment w:id="46" w:author="Stefan Georgiev [2]" w:date="2019-06-07T00:17:00Z" w:initials="SG">
     <w:p>
       <w:pPr>
         <w:pStyle w:val="CommentText"/>
@@ -8594,12 +8579,7 @@
         <w:annotationRef/>
       </w:r>
       <w:r>
-        <w:t>For each property we need to point to a link how to get the valu</w:t>
-      </w:r>
-      <w:bookmarkStart w:id="48" w:name="_GoBack"/>
-      <w:bookmarkEnd w:id="48"/>
-      <w:r>
-        <w:t xml:space="preserve">e? </w:t>
+        <w:t xml:space="preserve">For each property we need to point to a link how to get the value? </w:t>
       </w:r>
     </w:p>
   </w:comment>
@@ -8647,39 +8627,7 @@
         <w:annotationRef/>
       </w:r>
       <w:r>
-        <w:t xml:space="preserve">How </w:t>
-      </w:r>
-      <w:proofErr w:type="gramStart"/>
-      <w:r>
-        <w:t>this ties</w:t>
-      </w:r>
-      <w:proofErr w:type="gramEnd"/>
-      <w:r>
-        <w:t xml:space="preserve"> to </w:t>
-      </w:r>
-      <w:proofErr w:type="spellStart"/>
-      <w:r>
-        <w:t>BeingPeakTime</w:t>
-      </w:r>
-      <w:proofErr w:type="spellEnd"/>
-      <w:r>
-        <w:t xml:space="preserve"> and </w:t>
-      </w:r>
-      <w:proofErr w:type="spellStart"/>
-      <w:r>
-        <w:t>EndPeakTime</w:t>
-      </w:r>
-      <w:proofErr w:type="spellEnd"/>
-      <w:r>
-        <w:t xml:space="preserve"> it seems duplicate @</w:t>
-      </w:r>
-      <w:proofErr w:type="spellStart"/>
-      <w:r>
-        <w:t>Chrimo</w:t>
-      </w:r>
-      <w:proofErr w:type="spellEnd"/>
-      <w:r>
-        <w:t xml:space="preserve"> was this what we chatted about 2 weeks ago</w:t>
+        <w:t>How this ties to BeingPeakTime and EndPeakTime it seems duplicate @Chrimo was this what we chatted about 2 weeks ago</w:t>
       </w:r>
     </w:p>
   </w:comment>
@@ -8762,21 +8710,8 @@
         <w:annotationRef/>
       </w:r>
       <w:r>
-        <w:t xml:space="preserve">What if I do not use </w:t>
-      </w:r>
-      <w:proofErr w:type="spellStart"/>
-      <w:r>
-        <w:t>ServicePrincipal</w:t>
-      </w:r>
-      <w:proofErr w:type="spellEnd"/>
-      <w:r>
-        <w:t xml:space="preserve"> but a regular user? We need to </w:t>
-      </w:r>
-      <w:proofErr w:type="gramStart"/>
-      <w:r>
-        <w:t>explain?</w:t>
-      </w:r>
-      <w:proofErr w:type="gramEnd"/>
+        <w:t>What if I do not use ServicePrincipal but a regular user? We need to explain?</w:t>
+      </w:r>
     </w:p>
   </w:comment>
   <w:comment w:id="98" w:author="Christian Montoya" w:date="2019-07-25T16:32:00Z" w:initials="CM">
@@ -13468,7 +13403,7 @@
       </w:pPr>
     </w:pPrDefault>
   </w:docDefaults>
-  <w:latentStyles w:defLockedState="0" w:defUIPriority="99" w:defSemiHidden="0" w:defUnhideWhenUsed="0" w:defQFormat="0" w:count="376">
+  <w:latentStyles w:defLockedState="0" w:defUIPriority="99" w:defSemiHidden="0" w:defUnhideWhenUsed="0" w:defQFormat="0" w:count="375">
     <w:lsdException w:name="Normal" w:uiPriority="0" w:qFormat="1"/>
     <w:lsdException w:name="heading 1" w:uiPriority="9" w:qFormat="1"/>
     <w:lsdException w:name="heading 2" w:semiHidden="1" w:uiPriority="9" w:unhideWhenUsed="1" w:qFormat="1"/>
@@ -13844,7 +13779,6 @@
     <w:lsdException w:name="Smart Hyperlink" w:semiHidden="1" w:unhideWhenUsed="1"/>
     <w:lsdException w:name="Hashtag" w:semiHidden="1" w:unhideWhenUsed="1"/>
     <w:lsdException w:name="Unresolved Mention" w:semiHidden="1" w:unhideWhenUsed="1"/>
-    <w:lsdException w:name="Smart Link" w:semiHidden="1" w:unhideWhenUsed="1"/>
   </w:latentStyles>
   <w:style w:type="paragraph" w:default="1" w:styleId="Normal">
     <w:name w:val="Normal"/>
@@ -14887,17 +14821,10 @@
 <file path=customXml/itemProps1.xml><?xml version="1.0" encoding="utf-8"?>
 <ds:datastoreItem xmlns:ds="http://schemas.openxmlformats.org/officeDocument/2006/customXml" ds:itemID="{FECA7F6A-D499-41F5-9724-0A0DADC0F0CA}">
   <ds:schemaRefs>
-    <ds:schemaRef ds:uri="http://purl.org/dc/terms/"/>
-    <ds:schemaRef ds:uri="http://purl.org/dc/elements/1.1/"/>
-    <ds:schemaRef ds:uri="http://purl.org/dc/dcmitype/"/>
-    <ds:schemaRef ds:uri="http://schemas.microsoft.com/office/2006/documentManagement/types"/>
+    <ds:schemaRef ds:uri="http://schemas.microsoft.com/office/2006/metadata/properties"/>
     <ds:schemaRef ds:uri="http://schemas.microsoft.com/office/infopath/2007/PartnerControls"/>
-    <ds:schemaRef ds:uri="http://schemas.openxmlformats.org/package/2006/metadata/core-properties"/>
     <ds:schemaRef ds:uri="e27fd3f7-50c7-4978-a0ba-88eb4d357832"/>
-    <ds:schemaRef ds:uri="c3c8da19-c448-422f-8ba7-6deddf22ddf3"/>
     <ds:schemaRef ds:uri="http://schemas.microsoft.com/sharepoint/v3"/>
-    <ds:schemaRef ds:uri="http://schemas.microsoft.com/office/2006/metadata/properties"/>
-    <ds:schemaRef ds:uri="http://www.w3.org/XML/1998/namespace"/>
   </ds:schemaRefs>
 </ds:datastoreItem>
 </file>

</xml_diff>